<commit_message>
Added TS for tasks 10.1-10.3
</commit_message>
<xml_diff>
--- a/lab10/Report/Звіт.docx
+++ b/lab10/Report/Звіт.docx
@@ -1546,7 +1546,6 @@
           <w:b/>
           <w:sz w:val="28"/>
           <w:szCs w:val="28"/>
-          <w:lang w:val="en-US"/>
         </w:rPr>
       </w:pPr>
       <w:r>
@@ -1556,24 +1555,38 @@
           <w:szCs w:val="28"/>
           <w:lang w:val="en-US"/>
         </w:rPr>
-        <w:t>TS_10_1</w:t>
-      </w:r>
-    </w:p>
-    <w:p>
-      <w:pPr>
-        <w:rPr>
-          <w:sz w:val="28"/>
-          <w:szCs w:val="28"/>
-          <w:lang w:val="en-US"/>
-        </w:rPr>
-      </w:pPr>
-      <w:r>
-        <w:rPr>
-          <w:sz w:val="28"/>
-          <w:szCs w:val="28"/>
-          <w:lang w:val="en-US"/>
-        </w:rPr>
-        <w:t>TC-01</w:t>
+        <w:t>TS</w:t>
+      </w:r>
+      <w:r>
+        <w:rPr>
+          <w:b/>
+          <w:sz w:val="28"/>
+          <w:szCs w:val="28"/>
+        </w:rPr>
+        <w:t>_10_1</w:t>
+      </w:r>
+    </w:p>
+    <w:p>
+      <w:pPr>
+        <w:rPr>
+          <w:sz w:val="28"/>
+          <w:szCs w:val="28"/>
+        </w:rPr>
+      </w:pPr>
+      <w:r>
+        <w:rPr>
+          <w:sz w:val="28"/>
+          <w:szCs w:val="28"/>
+          <w:lang w:val="en-US"/>
+        </w:rPr>
+        <w:t>TC</w:t>
+      </w:r>
+      <w:r>
+        <w:rPr>
+          <w:sz w:val="28"/>
+          <w:szCs w:val="28"/>
+        </w:rPr>
+        <w:t>-01</w:t>
       </w:r>
     </w:p>
     <w:p>
@@ -1637,6 +1650,14 @@
           <w:szCs w:val="28"/>
         </w:rPr>
         <w:tab/>
+      </w:r>
+      <w:bookmarkStart w:id="0" w:name="_GoBack"/>
+      <w:bookmarkEnd w:id="0"/>
+      <w:r>
+        <w:rPr>
+          <w:sz w:val="28"/>
+          <w:szCs w:val="28"/>
+        </w:rPr>
         <w:t>сильний</w:t>
       </w:r>
     </w:p>
@@ -1660,16 +1681,30 @@
         <w:rPr>
           <w:sz w:val="28"/>
           <w:szCs w:val="28"/>
-          <w:lang w:val="en-US"/>
-        </w:rPr>
-      </w:pPr>
-      <w:r>
-        <w:rPr>
-          <w:sz w:val="28"/>
-          <w:szCs w:val="28"/>
-          <w:lang w:val="en-US"/>
-        </w:rPr>
-        <w:t>output_1.txt</w:t>
+        </w:rPr>
+      </w:pPr>
+      <w:r>
+        <w:rPr>
+          <w:sz w:val="28"/>
+          <w:szCs w:val="28"/>
+          <w:lang w:val="en-US"/>
+        </w:rPr>
+        <w:t>output</w:t>
+      </w:r>
+      <w:r>
+        <w:rPr>
+          <w:sz w:val="28"/>
+          <w:szCs w:val="28"/>
+        </w:rPr>
+        <w:t>_1.</w:t>
+      </w:r>
+      <w:r>
+        <w:rPr>
+          <w:sz w:val="28"/>
+          <w:szCs w:val="28"/>
+          <w:lang w:val="en-US"/>
+        </w:rPr>
+        <w:t>txt</w:t>
       </w:r>
     </w:p>
     <w:p>
@@ -2040,12 +2075,6 @@
           <w:szCs w:val="28"/>
         </w:rPr>
         <w:tab/>
-      </w:r>
-      <w:r>
-        <w:rPr>
-          <w:sz w:val="28"/>
-          <w:szCs w:val="28"/>
-        </w:rPr>
         <w:t>хотів</w:t>
       </w:r>
     </w:p>
@@ -2979,7 +3008,6 @@
         <w:rPr>
           <w:sz w:val="28"/>
           <w:szCs w:val="28"/>
-          <w:lang w:val="en-US"/>
         </w:rPr>
         <w:t>4</w:t>
       </w:r>
@@ -3028,12 +3056,6 @@
           <w:szCs w:val="28"/>
         </w:rPr>
         <w:tab/>
-      </w:r>
-      <w:r>
-        <w:rPr>
-          <w:sz w:val="28"/>
-          <w:szCs w:val="28"/>
-        </w:rPr>
         <w:t>полуниця</w:t>
       </w:r>
     </w:p>
@@ -3390,12 +3412,6 @@
           <w:szCs w:val="28"/>
         </w:rPr>
         <w:tab/>
-      </w:r>
-      <w:r>
-        <w:rPr>
-          <w:sz w:val="28"/>
-          <w:szCs w:val="28"/>
-        </w:rPr>
         <w:t>блокнот</w:t>
       </w:r>
     </w:p>
@@ -3690,12 +3706,6 @@
           <w:szCs w:val="28"/>
         </w:rPr>
         <w:tab/>
-      </w:r>
-      <w:r>
-        <w:rPr>
-          <w:sz w:val="28"/>
-          <w:szCs w:val="28"/>
-        </w:rPr>
         <w:t>краплинка</w:t>
       </w:r>
     </w:p>
@@ -3797,7 +3807,7 @@
         <w:rPr>
           <w:sz w:val="28"/>
           <w:szCs w:val="28"/>
-          <w:lang w:val="en-US"/>
+          <w:lang w:val="ru-RU"/>
         </w:rPr>
       </w:pPr>
     </w:p>
@@ -3971,8 +3981,6 @@
         </w:rPr>
         <w:t xml:space="preserve"> </w:t>
       </w:r>
-      <w:bookmarkStart w:id="0" w:name="_GoBack"/>
-      <w:bookmarkEnd w:id="0"/>
       <w:r>
         <w:rPr>
           <w:sz w:val="28"/>
@@ -4332,14 +4340,7 @@
           <w:sz w:val="28"/>
           <w:szCs w:val="28"/>
         </w:rPr>
-        <w:t xml:space="preserve">b у двійковому коді: </w:t>
-      </w:r>
-      <w:r>
-        <w:rPr>
-          <w:sz w:val="28"/>
-          <w:szCs w:val="28"/>
-        </w:rPr>
-        <w:t>10110110</w:t>
+        <w:t>b у двійковому коді: 10110110</w:t>
       </w:r>
     </w:p>
     <w:p>
@@ -4610,14 +4611,7 @@
           <w:sz w:val="28"/>
           <w:szCs w:val="28"/>
         </w:rPr>
-        <w:t xml:space="preserve">b у двійковому коді: </w:t>
-      </w:r>
-      <w:r>
-        <w:rPr>
-          <w:sz w:val="28"/>
-          <w:szCs w:val="28"/>
-        </w:rPr>
-        <w:t>11111111</w:t>
+        <w:t>b у двійковому коді: 11111111</w:t>
       </w:r>
     </w:p>
     <w:p>
@@ -5613,7 +5607,7 @@
 </file>
 
 <file path=customXml/itemProps1.xml><?xml version="1.0" encoding="utf-8"?>
-<ds:datastoreItem xmlns:ds="http://schemas.openxmlformats.org/officeDocument/2006/customXml" ds:itemID="{C892037A-B967-40A3-A5BA-269337CF6CBB}">
+<ds:datastoreItem xmlns:ds="http://schemas.openxmlformats.org/officeDocument/2006/customXml" ds:itemID="{5A175951-FF3D-44E2-A532-7AC0DF69B87A}">
   <ds:schemaRefs>
     <ds:schemaRef ds:uri="http://schemas.openxmlformats.org/officeDocument/2006/bibliography"/>
   </ds:schemaRefs>

</xml_diff>